<commit_message>
reuploading quiz after fixing error.
</commit_message>
<xml_diff>
--- a/Filip Tosic Git Quiz.docx
+++ b/Filip Tosic Git Quiz.docx
@@ -1035,26 +1035,16 @@
     <w:p>
       <w:pPr>
         <w:spacing w:line="240" w:lineRule="auto"/>
-        <w:rPr/>
-      </w:pPr>
-      <w:r>
-        <w:rPr>
-          <w:rtl w:val="0"/>
-        </w:rPr>
-        <w:t xml:space="preserve">12. </w:t>
-      </w:r>
-      <w:r>
-        <w:rPr>
-          <w:color w:val="4d4d4c"/>
-          <w:rtl w:val="0"/>
-        </w:rPr>
-        <w:t xml:space="preserve">push </w:t>
-      </w:r>
-      <w:r>
-        <w:rPr>
-          <w:rtl w:val="0"/>
-        </w:rPr>
-        <w:t xml:space="preserve">your first assignment to GitHub and add a REAME.md.</w:t>
+        <w:rPr>
+          <w:b w:val="1"/>
+        </w:rPr>
+      </w:pPr>
+      <w:r>
+        <w:rPr>
+          <w:b w:val="1"/>
+          <w:rtl w:val="0"/>
+        </w:rPr>
+        <w:t xml:space="preserve">12. The remainder of this assignment can be found at https://github.com/filiptosic/DSI_assignment2</w:t>
       </w:r>
     </w:p>
     <w:p>

</xml_diff>